<commit_message>
Ajustes na estrutura de pastas.
</commit_message>
<xml_diff>
--- a/Aulas/Sprint3/Sprint3 - Roteiro Aula - 01 - Lógica e Representacao Grafica.docx
+++ b/Aulas/Sprint3/Sprint3 - Roteiro Aula - 01 - Lógica e Representacao Grafica.docx
@@ -826,6 +826,27 @@
           <w:p>
             <w:pPr>
               <w:rPr>
+                <w:b w:val="0"/>
+                <w:bCs w:val="0"/>
+                <w:lang w:val="pt-BR"/>
+              </w:rPr>
+            </w:pPr>
+            <w:r>
+              <w:rPr>
+                <w:lang w:val="pt-BR"/>
+              </w:rPr>
+              <w:t>Exerc</w:t>
+            </w:r>
+            <w:r>
+              <w:rPr>
+                <w:lang w:val="pt-BR"/>
+              </w:rPr>
+              <w:t>ícios</w:t>
+            </w:r>
+          </w:p>
+          <w:p>
+            <w:pPr>
+              <w:rPr>
                 <w:lang w:val="pt-BR"/>
               </w:rPr>
             </w:pPr>
@@ -861,6 +882,12 @@
                 <w:lang w:val="pt-BR"/>
               </w:rPr>
             </w:pPr>
+            <w:r>
+              <w:rPr>
+                <w:lang w:val="pt-BR"/>
+              </w:rPr>
+              <w:t>Vamos escovar os dentes.</w:t>
+            </w:r>
           </w:p>
         </w:tc>
       </w:tr>
@@ -3646,15 +3673,6 @@
 </file>
 
 <file path=customXml/item1.xml><?xml version="1.0" encoding="utf-8"?>
-<?mso-contentType ?>
-<FormTemplates xmlns="http://schemas.microsoft.com/sharepoint/v3/contenttype/forms">
-  <Display>DocumentLibraryForm</Display>
-  <Edit>DocumentLibraryForm</Edit>
-  <New>DocumentLibraryForm</New>
-</FormTemplates>
-</file>
-
-<file path=customXml/item2.xml><?xml version="1.0" encoding="utf-8"?>
 <ct:contentTypeSchema xmlns:ct="http://schemas.microsoft.com/office/2006/metadata/contentType" xmlns:ma="http://schemas.microsoft.com/office/2006/metadata/properties/metaAttributes" ct:_="" ma:_="" ma:contentTypeName="Documento" ma:contentTypeID="0x0101001C0BDCB75C490F449996D271113E7085" ma:contentTypeVersion="9" ma:contentTypeDescription="Crie um novo documento." ma:contentTypeScope="" ma:versionID="f6c70adb2b0a037f611485c71da12b27">
   <xsd:schema xmlns:xsd="http://www.w3.org/2001/XMLSchema" xmlns:xs="http://www.w3.org/2001/XMLSchema" xmlns:p="http://schemas.microsoft.com/office/2006/metadata/properties" xmlns:ns2="56135199-fddc-46f9-8522-4d2f2df906d6" xmlns:ns3="616ddcb6-37a4-4b68-9e62-eadd2126515b" targetNamespace="http://schemas.microsoft.com/office/2006/metadata/properties" ma:root="true" ma:fieldsID="bf45a61f76f043a6cec32f5993157112" ns2:_="" ns3:_="">
     <xsd:import namespace="56135199-fddc-46f9-8522-4d2f2df906d6"/>
@@ -3851,6 +3869,15 @@
 </ct:contentTypeSchema>
 </file>
 
+<file path=customXml/item2.xml><?xml version="1.0" encoding="utf-8"?>
+<?mso-contentType ?>
+<FormTemplates xmlns="http://schemas.microsoft.com/sharepoint/v3/contenttype/forms">
+  <Display>DocumentLibraryForm</Display>
+  <Edit>DocumentLibraryForm</Edit>
+  <New>DocumentLibraryForm</New>
+</FormTemplates>
+</file>
+
 <file path=customXml/item3.xml><?xml version="1.0" encoding="utf-8"?>
 <p:properties xmlns:p="http://schemas.microsoft.com/office/2006/metadata/properties" xmlns:xsi="http://www.w3.org/2001/XMLSchema-instance" xmlns:pc="http://schemas.microsoft.com/office/infopath/2007/PartnerControls">
   <documentManagement/>
@@ -3862,14 +3889,6 @@
 </file>
 
 <file path=customXml/itemProps1.xml><?xml version="1.0" encoding="utf-8"?>
-<ds:datastoreItem xmlns:ds="http://schemas.openxmlformats.org/officeDocument/2006/customXml" ds:itemID="{D8798B76-A9E3-4B8D-863D-7EAE647EAC2A}">
-  <ds:schemaRefs>
-    <ds:schemaRef ds:uri="http://schemas.microsoft.com/sharepoint/v3/contenttype/forms"/>
-  </ds:schemaRefs>
-</ds:datastoreItem>
-</file>
-
-<file path=customXml/itemProps2.xml><?xml version="1.0" encoding="utf-8"?>
 <ds:datastoreItem xmlns:ds="http://schemas.openxmlformats.org/officeDocument/2006/customXml" ds:itemID="{7B37F309-45F3-474F-B31C-92A82640BCB2}">
   <ds:schemaRefs>
     <ds:schemaRef ds:uri="http://schemas.microsoft.com/office/2006/metadata/contentType"/>
@@ -3888,6 +3907,14 @@
 </ds:datastoreItem>
 </file>
 
+<file path=customXml/itemProps2.xml><?xml version="1.0" encoding="utf-8"?>
+<ds:datastoreItem xmlns:ds="http://schemas.openxmlformats.org/officeDocument/2006/customXml" ds:itemID="{D8798B76-A9E3-4B8D-863D-7EAE647EAC2A}">
+  <ds:schemaRefs>
+    <ds:schemaRef ds:uri="http://schemas.microsoft.com/sharepoint/v3/contenttype/forms"/>
+  </ds:schemaRefs>
+</ds:datastoreItem>
+</file>
+
 <file path=customXml/itemProps3.xml><?xml version="1.0" encoding="utf-8"?>
 <ds:datastoreItem xmlns:ds="http://schemas.openxmlformats.org/officeDocument/2006/customXml" ds:itemID="{E538DFB0-7B86-48A0-B632-E880B628F6D9}">
   <ds:schemaRefs>
@@ -3898,7 +3925,7 @@
 </file>
 
 <file path=customXml/itemProps4.xml><?xml version="1.0" encoding="utf-8"?>
-<ds:datastoreItem xmlns:ds="http://schemas.openxmlformats.org/officeDocument/2006/customXml" ds:itemID="{116D0925-86E1-435B-BF63-3AD6067A5151}">
+<ds:datastoreItem xmlns:ds="http://schemas.openxmlformats.org/officeDocument/2006/customXml" ds:itemID="{AE6B5921-04CB-465C-86DC-A08FF1EB2A99}">
   <ds:schemaRefs>
     <ds:schemaRef ds:uri="http://schemas.openxmlformats.org/officeDocument/2006/bibliography"/>
   </ds:schemaRefs>

</xml_diff>